<commit_message>
export gefixt, programm funktioniert
</commit_message>
<xml_diff>
--- a/files/Urkunden_Zusammenfassung/2200m.docx
+++ b/files/Urkunden_Zusammenfassung/2200m.docx
@@ -7,83 +7,12 @@
         <w:rPr>
           <w:noProof/>
         </w:rPr>
-        <mc:AlternateContent>
-          <mc:Choice Requires="wps">
-            <w:drawing>
-              <wp:anchor distT="0" distB="0" distL="114300" distR="114300" simplePos="0" relativeHeight="251658752" behindDoc="1" locked="0" layoutInCell="1" allowOverlap="1" wp14:anchorId="3A685028" wp14:editId="095411B9">
-                <wp:simplePos x="0" y="0"/>
-                <wp:positionH relativeFrom="column">
-                  <wp:posOffset>0</wp:posOffset>
-                </wp:positionH>
-                <wp:positionV relativeFrom="paragraph">
-                  <wp:posOffset>0</wp:posOffset>
-                </wp:positionV>
-                <wp:extent cx="6858000" cy="9944100"/>
-                <wp:effectExtent l="83820" t="83820" r="78105" b="78105"/>
-                <wp:wrapNone/>
-                <wp:docPr id="3" name="Rectangle 15"/>
-                <wp:cNvGraphicFramePr>
-                  <a:graphicFrameLocks xmlns:a="http://schemas.openxmlformats.org/drawingml/2006/main"/>
-                </wp:cNvGraphicFramePr>
-                <a:graphic xmlns:a="http://schemas.openxmlformats.org/drawingml/2006/main">
-                  <a:graphicData uri="http://schemas.microsoft.com/office/word/2010/wordprocessingShape">
-                    <wps:wsp>
-                      <wps:cNvSpPr>
-                        <a:spLocks noChangeArrowheads="1"/>
-                      </wps:cNvSpPr>
-                      <wps:spPr bwMode="auto">
-                        <a:xfrm>
-                          <a:off x="0" y="0"/>
-                          <a:ext cx="6858000" cy="9944100"/>
-                        </a:xfrm>
-                        <a:prstGeom prst="rect">
-                          <a:avLst/>
-                        </a:prstGeom>
-                        <a:noFill/>
-                        <a:ln w="152400" cmpd="tri">
-                          <a:solidFill>
-                            <a:srgbClr val="00679A"/>
-                          </a:solidFill>
-                          <a:miter lim="800000"/>
-                          <a:headEnd/>
-                          <a:tailEnd/>
-                        </a:ln>
-                        <a:extLst>
-                          <a:ext uri="{909E8E84-426E-40DD-AFC4-6F175D3DCCD1}">
-                            <a14:hiddenFill xmlns:a14="http://schemas.microsoft.com/office/drawing/2010/main">
-                              <a:solidFill>
-                                <a:srgbClr val="FFFFFF">
-                                  <a:alpha val="0"/>
-                                </a:srgbClr>
-                              </a:solidFill>
-                            </a14:hiddenFill>
-                          </a:ext>
-                        </a:extLst>
-                      </wps:spPr>
-                      <wps:bodyPr rot="0" vert="horz" wrap="square" lIns="91440" tIns="45720" rIns="91440" bIns="45720" anchor="t" anchorCtr="0" upright="1">
-                        <a:noAutofit/>
-                      </wps:bodyPr>
-                    </wps:wsp>
-                  </a:graphicData>
-                </a:graphic>
-                <wp14:sizeRelH relativeFrom="page">
-                  <wp14:pctWidth>0</wp14:pctWidth>
-                </wp14:sizeRelH>
-                <wp14:sizeRelV relativeFrom="page">
-                  <wp14:pctHeight>0</wp14:pctHeight>
-                </wp14:sizeRelV>
-              </wp:anchor>
-            </w:drawing>
-          </mc:Choice>
-          <mc:Fallback xmlns:w16sdtdh="http://schemas.microsoft.com/office/word/2020/wordml/sdtdatahash" xmlns:w16="http://schemas.microsoft.com/office/word/2018/wordml" xmlns:w16cid="http://schemas.microsoft.com/office/word/2016/wordml/cid" xmlns:w16cex="http://schemas.microsoft.com/office/word/2018/wordml/cex" xmlns:oel="http://schemas.microsoft.com/office/2019/extlst" xmlns:am3d="http://schemas.microsoft.com/office/drawing/2017/model3d" xmlns:aink="http://schemas.microsoft.com/office/drawing/2016/ink" xmlns:cx8="http://schemas.microsoft.com/office/drawing/2016/5/14/chartex" xmlns:cx7="http://schemas.microsoft.com/office/drawing/2016/5/13/chartex" xmlns:cx6="http://schemas.microsoft.com/office/drawing/2016/5/12/chartex" xmlns:cx5="http://schemas.microsoft.com/office/drawing/2016/5/11/chartex" xmlns:cx4="http://schemas.microsoft.com/office/drawing/2016/5/10/chartex" xmlns:cx3="http://schemas.microsoft.com/office/drawing/2016/5/9/chartex" xmlns:cx2="http://schemas.microsoft.com/office/drawing/2015/10/21/chartex" xmlns:cx1="http://schemas.microsoft.com/office/drawing/2015/9/8/chartex">
-            <w:pict>
-              <v:rect w14:anchorId="25BFDA00" id="Rectangle 15" o:spid="_x0000_s1026" style="position:absolute;margin-left:0;margin-top:0;width:540pt;height:783pt;z-index:-251657728;visibility:visible;mso-wrap-style:square;mso-width-percent:0;mso-height-percent:0;mso-wrap-distance-left:9pt;mso-wrap-distance-top:0;mso-wrap-distance-right:9pt;mso-wrap-distance-bottom:0;mso-position-horizontal:absolute;mso-position-horizontal-relative:text;mso-position-vertical:absolute;mso-position-vertical-relative:text;mso-width-percent:0;mso-height-percent:0;mso-width-relative:page;mso-height-relative:page;v-text-anchor:top" o:gfxdata="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" filled="f" strokecolor="#00679a" strokeweight="12pt">
-                <v:fill opacity="0"/>
-                <v:stroke linestyle="thickBetweenThin"/>
-              </v:rect>
-            </w:pict>
-          </mc:Fallback>
-        </mc:AlternateContent>
+        <w:pict>
+          <v:rect id="_x0000_s1039" style="position:absolute;margin-left:0;margin-top:0;width:540pt;height:783pt;z-index:-251657728" filled="f" strokecolor="#00679a" strokeweight="12pt">
+            <v:fill opacity="0"/>
+            <v:stroke linestyle="thickBetweenThin"/>
+          </v:rect>
+        </w:pict>
       </w:r>
     </w:p>
     <w:p>
@@ -123,7 +52,7 @@
           <w:color w:val="0F243E" w:themeColor="text2" w:themeShade="80"/>
         </w:rPr>
         <w:drawing>
-          <wp:anchor distT="0" distB="0" distL="114300" distR="114300" simplePos="0" relativeHeight="251657728" behindDoc="1" locked="0" layoutInCell="1" allowOverlap="1" wp14:anchorId="4ED7D138" wp14:editId="48821E25">
+          <wp:anchor distT="0" distB="0" distL="114300" distR="114300" simplePos="0" relativeHeight="251655680" behindDoc="1" locked="0" layoutInCell="1" allowOverlap="1">
             <wp:simplePos x="0" y="0"/>
             <wp:positionH relativeFrom="column">
               <wp:posOffset>114300</wp:posOffset>
@@ -396,6 +325,26 @@
           <w:szCs w:val="56"/>
         </w:rPr>
       </w:pPr>
+      <w:r>
+        <w:rPr>
+          <w:rFonts w:ascii="Univers55" w:eastAsia="Univers55" w:hAnsi="Univers55" w:cs="Univers55"/>
+          <w:i/>
+          <w:iCs/>
+          <w:sz w:val="56"/>
+          <w:szCs w:val="56"/>
+        </w:rPr>
+        <w:t xml:space="preserve">schwamm die </w:t>
+      </w:r>
+      <w:r>
+        <w:rPr>
+          <w:rFonts w:ascii="Univers55" w:eastAsia="Univers55" w:hAnsi="Univers55" w:cs="Univers55"/>
+          <w:i/>
+          <w:iCs/>
+          <w:sz w:val="56"/>
+          <w:szCs w:val="56"/>
+        </w:rPr>
+        <w:t>2200</w:t>
+      </w:r>
       <w:bookmarkStart w:id="0" w:name="_GoBack"/>
       <w:bookmarkEnd w:id="0"/>
       <w:r>
@@ -406,27 +355,7 @@
           <w:sz w:val="56"/>
           <w:szCs w:val="56"/>
         </w:rPr>
-        <w:t xml:space="preserve">schwamm die </w:t>
-      </w:r>
-      <w:r>
-        <w:rPr>
-          <w:rFonts w:ascii="Univers55" w:eastAsia="Univers55" w:hAnsi="Univers55" w:cs="Univers55"/>
-          <w:i/>
-          <w:iCs/>
-          <w:sz w:val="56"/>
-          <w:szCs w:val="56"/>
-        </w:rPr>
-        <w:t>22</w:t>
-      </w:r>
-      <w:r>
-        <w:rPr>
-          <w:rFonts w:ascii="Univers55" w:eastAsia="Univers55" w:hAnsi="Univers55" w:cs="Univers55"/>
-          <w:i/>
-          <w:iCs/>
-          <w:sz w:val="56"/>
-          <w:szCs w:val="56"/>
-        </w:rPr>
-        <w:t>00 m</w:t>
+        <w:t xml:space="preserve"> m</w:t>
       </w:r>
     </w:p>
     <w:p>
@@ -571,7 +500,17 @@
           <w:sz w:val="56"/>
           <w:szCs w:val="56"/>
         </w:rPr>
-        <w:t xml:space="preserve">in der Altersklasse </w:t>
+        <w:t>in der Altersklasse</w:t>
+      </w:r>
+      <w:r>
+        <w:rPr>
+          <w:rFonts w:ascii="Univers55" w:eastAsia="Univers55" w:hAnsi="Univers55" w:cs="Univers55"/>
+          <w:i/>
+          <w:iCs/>
+          <w:sz w:val="56"/>
+          <w:szCs w:val="56"/>
+        </w:rPr>
+        <w:t xml:space="preserve"> </w:t>
       </w:r>
       <w:r>
         <w:rPr>
@@ -591,28 +530,58 @@
           <w:sz w:val="56"/>
           <w:szCs w:val="56"/>
         </w:rPr>
+        <w:instrText xml:space="preserve"> MERGEFIELD  teilnehmer_ak  \* MERGEFORMAT </w:instrText>
+      </w:r>
+      <w:r>
+        <w:rPr>
+          <w:rFonts w:ascii="Univers55" w:eastAsia="Univers55" w:hAnsi="Univers55" w:cs="Univers55"/>
+          <w:i/>
+          <w:iCs/>
+          <w:sz w:val="56"/>
+          <w:szCs w:val="56"/>
+        </w:rPr>
+        <w:fldChar w:fldCharType="separate"/>
+      </w:r>
+      <w:r>
+        <w:rPr>
+          <w:rFonts w:ascii="Univers55" w:eastAsia="Univers55" w:hAnsi="Univers55" w:cs="Univers55"/>
+          <w:i/>
+          <w:iCs/>
+          <w:noProof/>
+          <w:sz w:val="56"/>
+          <w:szCs w:val="56"/>
+        </w:rPr>
+        <w:t>«teilnehmer_ak»</w:t>
+      </w:r>
+      <w:r>
+        <w:rPr>
+          <w:rFonts w:ascii="Univers55" w:eastAsia="Univers55" w:hAnsi="Univers55" w:cs="Univers55"/>
+          <w:i/>
+          <w:iCs/>
+          <w:sz w:val="56"/>
+          <w:szCs w:val="56"/>
+        </w:rPr>
+        <w:fldChar w:fldCharType="end"/>
+      </w:r>
+      <w:r>
+        <w:rPr>
+          <w:rFonts w:ascii="Univers55" w:eastAsia="Univers55" w:hAnsi="Univers55" w:cs="Univers55"/>
+          <w:i/>
+          <w:iCs/>
+          <w:sz w:val="56"/>
+          <w:szCs w:val="56"/>
+        </w:rPr>
+        <w:fldChar w:fldCharType="begin"/>
+      </w:r>
+      <w:r>
+        <w:rPr>
+          <w:rFonts w:ascii="Univers55" w:eastAsia="Univers55" w:hAnsi="Univers55" w:cs="Univers55"/>
+          <w:i/>
+          <w:iCs/>
+          <w:sz w:val="56"/>
+          <w:szCs w:val="56"/>
+        </w:rPr>
         <w:instrText xml:space="preserve"> MERGEFIELD  teilnehmer_Altersklasse  \* MERGEFORMAT </w:instrText>
-      </w:r>
-      <w:r>
-        <w:rPr>
-          <w:rFonts w:ascii="Univers55" w:eastAsia="Univers55" w:hAnsi="Univers55" w:cs="Univers55"/>
-          <w:i/>
-          <w:iCs/>
-          <w:sz w:val="56"/>
-          <w:szCs w:val="56"/>
-        </w:rPr>
-        <w:fldChar w:fldCharType="separate"/>
-      </w:r>
-      <w:r>
-        <w:rPr>
-          <w:rFonts w:ascii="Univers55" w:eastAsia="Univers55" w:hAnsi="Univers55" w:cs="Univers55"/>
-          <w:i/>
-          <w:iCs/>
-          <w:noProof/>
-          <w:sz w:val="56"/>
-          <w:szCs w:val="56"/>
-        </w:rPr>
-        <w:t>«teilnehmer_ak»</w:t>
       </w:r>
       <w:r>
         <w:rPr>
@@ -632,7 +601,7 @@
           <w:tab w:val="center" w:pos="5386"/>
         </w:tabs>
         <w:autoSpaceDE w:val="0"/>
-        <w:spacing w:before="240"/>
+        <w:spacing w:before="360"/>
         <w:jc w:val="center"/>
         <w:rPr>
           <w:rFonts w:ascii="Univers55" w:eastAsia="Univers55" w:hAnsi="Univers55" w:cs="Univers55"/>
@@ -748,24 +717,6 @@
           <w:szCs w:val="56"/>
         </w:rPr>
       </w:pPr>
-    </w:p>
-    <w:p>
-      <w:pPr>
-        <w:tabs>
-          <w:tab w:val="left" w:pos="3107"/>
-          <w:tab w:val="center" w:pos="5386"/>
-        </w:tabs>
-        <w:autoSpaceDE w:val="0"/>
-        <w:jc w:val="center"/>
-        <w:rPr>
-          <w:rFonts w:ascii="Univers55" w:eastAsia="Univers55" w:hAnsi="Univers55" w:cs="Univers55"/>
-          <w:b/>
-          <w:bCs/>
-          <w:color w:val="00679A"/>
-          <w:sz w:val="44"/>
-          <w:szCs w:val="44"/>
-        </w:rPr>
-      </w:pPr>
       <w:r>
         <w:rPr>
           <w:noProof/>
@@ -773,81 +724,13 @@
           <w:szCs w:val="44"/>
         </w:rPr>
         <w:drawing>
-          <wp:anchor distT="0" distB="0" distL="114300" distR="114300" simplePos="0" relativeHeight="251659776" behindDoc="1" locked="0" layoutInCell="1" allowOverlap="1" wp14:anchorId="42CB5240" wp14:editId="0D1F2ECE">
+          <wp:anchor distT="0" distB="0" distL="114935" distR="114935" simplePos="0" relativeHeight="251656704" behindDoc="1" locked="0" layoutInCell="1" allowOverlap="1" wp14:anchorId="74889F84" wp14:editId="385C708F">
             <wp:simplePos x="0" y="0"/>
             <wp:positionH relativeFrom="column">
-              <wp:posOffset>4340225</wp:posOffset>
+              <wp:posOffset>5343525</wp:posOffset>
             </wp:positionH>
             <wp:positionV relativeFrom="paragraph">
-              <wp:posOffset>72390</wp:posOffset>
-            </wp:positionV>
-            <wp:extent cx="675640" cy="899160"/>
-            <wp:effectExtent l="19050" t="0" r="0" b="0"/>
-            <wp:wrapTight wrapText="bothSides">
-              <wp:wrapPolygon edited="0">
-                <wp:start x="-609" y="0"/>
-                <wp:lineTo x="-609" y="21051"/>
-                <wp:lineTo x="21316" y="21051"/>
-                <wp:lineTo x="21316" y="0"/>
-                <wp:lineTo x="-609" y="0"/>
-              </wp:wrapPolygon>
-            </wp:wrapTight>
-            <wp:docPr id="2" name="Bild 1"/>
-            <wp:cNvGraphicFramePr>
-              <a:graphicFrameLocks xmlns:a="http://schemas.openxmlformats.org/drawingml/2006/main" noChangeAspect="1"/>
-            </wp:cNvGraphicFramePr>
-            <a:graphic xmlns:a="http://schemas.openxmlformats.org/drawingml/2006/main">
-              <a:graphicData uri="http://schemas.openxmlformats.org/drawingml/2006/picture">
-                <pic:pic xmlns:pic="http://schemas.openxmlformats.org/drawingml/2006/picture">
-                  <pic:nvPicPr>
-                    <pic:cNvPr id="0" name="Picture 1"/>
-                    <pic:cNvPicPr>
-                      <a:picLocks noChangeAspect="1" noChangeArrowheads="1"/>
-                    </pic:cNvPicPr>
-                  </pic:nvPicPr>
-                  <pic:blipFill>
-                    <a:blip r:embed="rId5" cstate="print"/>
-                    <a:srcRect/>
-                    <a:stretch>
-                      <a:fillRect/>
-                    </a:stretch>
-                  </pic:blipFill>
-                  <pic:spPr bwMode="auto">
-                    <a:xfrm>
-                      <a:off x="0" y="0"/>
-                      <a:ext cx="675640" cy="899160"/>
-                    </a:xfrm>
-                    <a:prstGeom prst="rect">
-                      <a:avLst/>
-                    </a:prstGeom>
-                    <a:noFill/>
-                    <a:ln w="9525">
-                      <a:noFill/>
-                      <a:miter lim="800000"/>
-                      <a:headEnd/>
-                      <a:tailEnd/>
-                    </a:ln>
-                  </pic:spPr>
-                </pic:pic>
-              </a:graphicData>
-            </a:graphic>
-          </wp:anchor>
-        </w:drawing>
-      </w:r>
-      <w:r>
-        <w:rPr>
-          <w:noProof/>
-          <w:sz w:val="44"/>
-          <w:szCs w:val="44"/>
-        </w:rPr>
-        <w:drawing>
-          <wp:anchor distT="0" distB="0" distL="114935" distR="114935" simplePos="0" relativeHeight="251656704" behindDoc="1" locked="0" layoutInCell="1" allowOverlap="1" wp14:anchorId="0053483E" wp14:editId="160716DE">
-            <wp:simplePos x="0" y="0"/>
-            <wp:positionH relativeFrom="column">
-              <wp:posOffset>5257800</wp:posOffset>
-            </wp:positionH>
-            <wp:positionV relativeFrom="paragraph">
-              <wp:posOffset>128905</wp:posOffset>
+              <wp:posOffset>80645</wp:posOffset>
             </wp:positionV>
             <wp:extent cx="1302385" cy="1070610"/>
             <wp:effectExtent l="19050" t="0" r="0" b="0"/>
@@ -874,7 +757,7 @@
                     </pic:cNvPicPr>
                   </pic:nvPicPr>
                   <pic:blipFill>
-                    <a:blip r:embed="rId6" cstate="print"/>
+                    <a:blip r:embed="rId5" cstate="print"/>
                     <a:srcRect/>
                     <a:stretch>
                       <a:fillRect/>
@@ -904,6 +787,74 @@
           </wp:anchor>
         </w:drawing>
       </w:r>
+      <w:r>
+        <w:rPr>
+          <w:noProof/>
+          <w:sz w:val="44"/>
+          <w:szCs w:val="44"/>
+        </w:rPr>
+        <w:drawing>
+          <wp:anchor distT="0" distB="0" distL="114300" distR="114300" simplePos="0" relativeHeight="251657728" behindDoc="1" locked="0" layoutInCell="1" allowOverlap="1" wp14:anchorId="06B391F8" wp14:editId="31F37B23">
+            <wp:simplePos x="0" y="0"/>
+            <wp:positionH relativeFrom="column">
+              <wp:posOffset>4340225</wp:posOffset>
+            </wp:positionH>
+            <wp:positionV relativeFrom="paragraph">
+              <wp:posOffset>262255</wp:posOffset>
+            </wp:positionV>
+            <wp:extent cx="675640" cy="899160"/>
+            <wp:effectExtent l="19050" t="0" r="0" b="0"/>
+            <wp:wrapTight wrapText="bothSides">
+              <wp:wrapPolygon edited="0">
+                <wp:start x="-609" y="0"/>
+                <wp:lineTo x="-609" y="21051"/>
+                <wp:lineTo x="21316" y="21051"/>
+                <wp:lineTo x="21316" y="0"/>
+                <wp:lineTo x="-609" y="0"/>
+              </wp:wrapPolygon>
+            </wp:wrapTight>
+            <wp:docPr id="2" name="Bild 1"/>
+            <wp:cNvGraphicFramePr>
+              <a:graphicFrameLocks xmlns:a="http://schemas.openxmlformats.org/drawingml/2006/main" noChangeAspect="1"/>
+            </wp:cNvGraphicFramePr>
+            <a:graphic xmlns:a="http://schemas.openxmlformats.org/drawingml/2006/main">
+              <a:graphicData uri="http://schemas.openxmlformats.org/drawingml/2006/picture">
+                <pic:pic xmlns:pic="http://schemas.openxmlformats.org/drawingml/2006/picture">
+                  <pic:nvPicPr>
+                    <pic:cNvPr id="0" name="Picture 1"/>
+                    <pic:cNvPicPr>
+                      <a:picLocks noChangeAspect="1" noChangeArrowheads="1"/>
+                    </pic:cNvPicPr>
+                  </pic:nvPicPr>
+                  <pic:blipFill>
+                    <a:blip r:embed="rId6" cstate="print"/>
+                    <a:srcRect/>
+                    <a:stretch>
+                      <a:fillRect/>
+                    </a:stretch>
+                  </pic:blipFill>
+                  <pic:spPr bwMode="auto">
+                    <a:xfrm>
+                      <a:off x="0" y="0"/>
+                      <a:ext cx="675640" cy="899160"/>
+                    </a:xfrm>
+                    <a:prstGeom prst="rect">
+                      <a:avLst/>
+                    </a:prstGeom>
+                    <a:noFill/>
+                    <a:ln w="9525">
+                      <a:noFill/>
+                      <a:miter lim="800000"/>
+                      <a:headEnd/>
+                      <a:tailEnd/>
+                    </a:ln>
+                  </pic:spPr>
+                </pic:pic>
+              </a:graphicData>
+            </a:graphic>
+          </wp:anchor>
+        </w:drawing>
+      </w:r>
     </w:p>
     <w:p>
       <w:pPr>
@@ -912,7 +863,6 @@
           <w:tab w:val="center" w:pos="5386"/>
         </w:tabs>
         <w:autoSpaceDE w:val="0"/>
-        <w:jc w:val="center"/>
         <w:rPr>
           <w:rFonts w:ascii="Univers55" w:eastAsia="Univers55" w:hAnsi="Univers55" w:cs="Univers55"/>
           <w:b/>
@@ -922,213 +872,66 @@
           <w:szCs w:val="44"/>
         </w:rPr>
       </w:pPr>
-    </w:p>
-    <w:p>
-      <w:pPr>
-        <w:tabs>
-          <w:tab w:val="left" w:pos="3107"/>
-          <w:tab w:val="center" w:pos="5386"/>
-        </w:tabs>
-        <w:autoSpaceDE w:val="0"/>
-        <w:rPr>
-          <w:rFonts w:ascii="Univers55" w:eastAsia="Univers55" w:hAnsi="Univers55" w:cs="Univers55"/>
-          <w:b/>
-          <w:bCs/>
-          <w:color w:val="00679A"/>
-          <w:sz w:val="44"/>
-          <w:szCs w:val="44"/>
-        </w:rPr>
-      </w:pPr>
       <w:r>
         <w:rPr>
           <w:rFonts w:ascii="Univers55" w:eastAsia="Univers55" w:hAnsi="Univers55" w:cs="Univers55"/>
           <w:noProof/>
           <w:sz w:val="36"/>
           <w:szCs w:val="36"/>
-        </w:rPr>
-        <mc:AlternateContent>
-          <mc:Choice Requires="wps">
-            <w:drawing>
-              <wp:anchor distT="0" distB="0" distL="114300" distR="114300" simplePos="0" relativeHeight="251661824" behindDoc="0" locked="0" layoutInCell="1" allowOverlap="1" wp14:anchorId="2904F9CD" wp14:editId="3A601E62">
-                <wp:simplePos x="0" y="0"/>
-                <wp:positionH relativeFrom="column">
-                  <wp:posOffset>3970020</wp:posOffset>
-                </wp:positionH>
-                <wp:positionV relativeFrom="paragraph">
-                  <wp:posOffset>314960</wp:posOffset>
-                </wp:positionV>
-                <wp:extent cx="1375410" cy="342900"/>
-                <wp:effectExtent l="0" t="1905" r="0" b="0"/>
-                <wp:wrapNone/>
-                <wp:docPr id="1" name="Text Box 16"/>
-                <wp:cNvGraphicFramePr>
-                  <a:graphicFrameLocks xmlns:a="http://schemas.openxmlformats.org/drawingml/2006/main"/>
-                </wp:cNvGraphicFramePr>
-                <a:graphic xmlns:a="http://schemas.openxmlformats.org/drawingml/2006/main">
-                  <a:graphicData uri="http://schemas.microsoft.com/office/word/2010/wordprocessingShape">
-                    <wps:wsp>
-                      <wps:cNvSpPr txBox="1">
-                        <a:spLocks noChangeArrowheads="1"/>
-                      </wps:cNvSpPr>
-                      <wps:spPr bwMode="auto">
-                        <a:xfrm>
-                          <a:off x="0" y="0"/>
-                          <a:ext cx="1375410" cy="342900"/>
-                        </a:xfrm>
-                        <a:prstGeom prst="rect">
-                          <a:avLst/>
-                        </a:prstGeom>
-                        <a:noFill/>
-                        <a:ln>
-                          <a:noFill/>
-                        </a:ln>
-                        <a:extLst>
-                          <a:ext uri="{909E8E84-426E-40DD-AFC4-6F175D3DCCD1}">
-                            <a14:hiddenFill xmlns:a14="http://schemas.microsoft.com/office/drawing/2010/main">
-                              <a:solidFill>
-                                <a:srgbClr val="FFFFFF"/>
-                              </a:solidFill>
-                            </a14:hiddenFill>
-                          </a:ext>
-                          <a:ext uri="{91240B29-F687-4F45-9708-019B960494DF}">
-                            <a14:hiddenLine xmlns:a14="http://schemas.microsoft.com/office/drawing/2010/main" w="9525">
-                              <a:solidFill>
-                                <a:srgbClr val="000000"/>
-                              </a:solidFill>
-                              <a:miter lim="800000"/>
-                              <a:headEnd/>
-                              <a:tailEnd/>
-                            </a14:hiddenLine>
-                          </a:ext>
-                        </a:extLst>
-                      </wps:spPr>
-                      <wps:txbx>
-                        <w:txbxContent>
-                          <w:p>
-                            <w:pPr>
-                              <w:jc w:val="center"/>
-                              <w:rPr>
-                                <w:rFonts w:ascii="Univers" w:hAnsi="Univers"/>
-                                <w:b/>
-                                <w:sz w:val="16"/>
-                                <w:szCs w:val="16"/>
-                              </w:rPr>
-                            </w:pPr>
-                            <w:r>
-                              <w:rPr>
-                                <w:rFonts w:ascii="Univers" w:hAnsi="Univers"/>
-                                <w:b/>
-                                <w:sz w:val="16"/>
-                                <w:szCs w:val="16"/>
-                              </w:rPr>
-                              <w:t xml:space="preserve">Gemeinde </w:t>
-                            </w:r>
-                          </w:p>
-                          <w:p>
-                            <w:pPr>
-                              <w:jc w:val="center"/>
-                              <w:rPr>
-                                <w:rFonts w:ascii="Univers" w:hAnsi="Univers"/>
-                                <w:b/>
-                                <w:sz w:val="16"/>
-                                <w:szCs w:val="16"/>
-                              </w:rPr>
-                            </w:pPr>
-                            <w:proofErr w:type="spellStart"/>
-                            <w:r>
-                              <w:rPr>
-                                <w:rFonts w:ascii="Univers" w:hAnsi="Univers"/>
-                                <w:b/>
-                                <w:sz w:val="16"/>
-                                <w:szCs w:val="16"/>
-                              </w:rPr>
-                              <w:t>Heidesee</w:t>
-                            </w:r>
-                            <w:proofErr w:type="spellEnd"/>
-                          </w:p>
-                        </w:txbxContent>
-                      </wps:txbx>
-                      <wps:bodyPr rot="0" vert="horz" wrap="square" lIns="91440" tIns="45720" rIns="91440" bIns="45720" anchor="t" anchorCtr="0" upright="1">
-                        <a:spAutoFit/>
-                      </wps:bodyPr>
-                    </wps:wsp>
-                  </a:graphicData>
-                </a:graphic>
-                <wp14:sizeRelH relativeFrom="margin">
-                  <wp14:pctWidth>0</wp14:pctWidth>
-                </wp14:sizeRelH>
-                <wp14:sizeRelV relativeFrom="margin">
-                  <wp14:pctHeight>20000</wp14:pctHeight>
-                </wp14:sizeRelV>
-              </wp:anchor>
-            </w:drawing>
-          </mc:Choice>
-          <mc:Fallback xmlns:w16sdtdh="http://schemas.microsoft.com/office/word/2020/wordml/sdtdatahash" xmlns:w16="http://schemas.microsoft.com/office/word/2018/wordml" xmlns:w16cid="http://schemas.microsoft.com/office/word/2016/wordml/cid" xmlns:w16cex="http://schemas.microsoft.com/office/word/2018/wordml/cex" xmlns:oel="http://schemas.microsoft.com/office/2019/extlst" xmlns:am3d="http://schemas.microsoft.com/office/drawing/2017/model3d" xmlns:aink="http://schemas.microsoft.com/office/drawing/2016/ink" xmlns:cx8="http://schemas.microsoft.com/office/drawing/2016/5/14/chartex" xmlns:cx7="http://schemas.microsoft.com/office/drawing/2016/5/13/chartex" xmlns:cx6="http://schemas.microsoft.com/office/drawing/2016/5/12/chartex" xmlns:cx5="http://schemas.microsoft.com/office/drawing/2016/5/11/chartex" xmlns:cx4="http://schemas.microsoft.com/office/drawing/2016/5/10/chartex" xmlns:cx3="http://schemas.microsoft.com/office/drawing/2016/5/9/chartex" xmlns:cx2="http://schemas.microsoft.com/office/drawing/2015/10/21/chartex" xmlns:cx1="http://schemas.microsoft.com/office/drawing/2015/9/8/chartex">
-            <w:pict>
-              <v:shapetype w14:anchorId="2904F9CD" id="_x0000_t202" coordsize="21600,21600" o:spt="202" path="m,l,21600r21600,l21600,xe">
-                <v:stroke joinstyle="miter"/>
-                <v:path gradientshapeok="t" o:connecttype="rect"/>
-              </v:shapetype>
-              <v:shape id="Text Box 16" o:spid="_x0000_s1026" type="#_x0000_t202" style="position:absolute;margin-left:312.6pt;margin-top:24.8pt;width:108.3pt;height:27pt;z-index:251661824;visibility:visible;mso-wrap-style:square;mso-width-percent:0;mso-height-percent:200;mso-wrap-distance-left:9pt;mso-wrap-distance-top:0;mso-wrap-distance-right:9pt;mso-wrap-distance-bottom:0;mso-position-horizontal:absolute;mso-position-horizontal-relative:text;mso-position-vertical:absolute;mso-position-vertical-relative:text;mso-width-percent:0;mso-height-percent:200;mso-width-relative:margin;mso-height-relative:margin;v-text-anchor:top" o:gfxdata="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" filled="f" stroked="f">
-                <v:textbox style="mso-fit-shape-to-text:t">
-                  <w:txbxContent>
-                    <w:p>
-                      <w:pPr>
-                        <w:jc w:val="center"/>
-                        <w:rPr>
-                          <w:rFonts w:ascii="Univers" w:hAnsi="Univers"/>
-                          <w:b/>
-                          <w:sz w:val="16"/>
-                          <w:szCs w:val="16"/>
-                        </w:rPr>
-                      </w:pPr>
-                      <w:r>
-                        <w:rPr>
-                          <w:rFonts w:ascii="Univers" w:hAnsi="Univers"/>
-                          <w:b/>
-                          <w:sz w:val="16"/>
-                          <w:szCs w:val="16"/>
-                        </w:rPr>
-                        <w:t xml:space="preserve">Gemeinde </w:t>
-                      </w:r>
-                    </w:p>
-                    <w:p>
-                      <w:pPr>
-                        <w:jc w:val="center"/>
-                        <w:rPr>
-                          <w:rFonts w:ascii="Univers" w:hAnsi="Univers"/>
-                          <w:b/>
-                          <w:sz w:val="16"/>
-                          <w:szCs w:val="16"/>
-                        </w:rPr>
-                      </w:pPr>
-                      <w:r>
-                        <w:rPr>
-                          <w:rFonts w:ascii="Univers" w:hAnsi="Univers"/>
-                          <w:b/>
-                          <w:sz w:val="16"/>
-                          <w:szCs w:val="16"/>
-                        </w:rPr>
-                        <w:t>Heidesee</w:t>
-                      </w:r>
-                    </w:p>
-                  </w:txbxContent>
-                </v:textbox>
-              </v:shape>
-            </w:pict>
-          </mc:Fallback>
-        </mc:AlternateContent>
-      </w:r>
-      <w:r>
-        <w:rPr>
-          <w:rFonts w:ascii="Univers55" w:eastAsia="Univers55" w:hAnsi="Univers55" w:cs="Univers55"/>
-          <w:b/>
-          <w:bCs/>
-          <w:color w:val="00679A"/>
-          <w:sz w:val="44"/>
-          <w:szCs w:val="44"/>
-        </w:rPr>
-        <w:tab/>
+          <w:lang w:eastAsia="en-US"/>
+        </w:rPr>
+        <w:pict>
+          <v:shapetype id="_x0000_t202" coordsize="21600,21600" o:spt="202" path="m,l,21600r21600,l21600,xe">
+            <v:stroke joinstyle="miter"/>
+            <v:path gradientshapeok="t" o:connecttype="rect"/>
+          </v:shapetype>
+          <v:shape id="_x0000_s1040" type="#_x0000_t202" style="position:absolute;margin-left:312.6pt;margin-top:24.8pt;width:108.3pt;height:16.95pt;z-index:251659776;mso-height-percent:200;mso-height-percent:200;mso-width-relative:margin;mso-height-relative:margin" filled="f" stroked="f">
+            <v:textbox style="mso-fit-shape-to-text:t">
+              <w:txbxContent>
+                <w:p>
+                  <w:pPr>
+                    <w:jc w:val="center"/>
+                    <w:rPr>
+                      <w:rFonts w:ascii="Univers" w:hAnsi="Univers"/>
+                      <w:b/>
+                      <w:sz w:val="16"/>
+                      <w:szCs w:val="16"/>
+                    </w:rPr>
+                  </w:pPr>
+                  <w:r>
+                    <w:rPr>
+                      <w:rFonts w:ascii="Univers" w:hAnsi="Univers"/>
+                      <w:b/>
+                      <w:sz w:val="16"/>
+                      <w:szCs w:val="16"/>
+                    </w:rPr>
+                    <w:t xml:space="preserve">Gemeinde </w:t>
+                  </w:r>
+                </w:p>
+                <w:p>
+                  <w:pPr>
+                    <w:jc w:val="center"/>
+                    <w:rPr>
+                      <w:rFonts w:ascii="Univers" w:hAnsi="Univers"/>
+                      <w:b/>
+                      <w:sz w:val="16"/>
+                      <w:szCs w:val="16"/>
+                    </w:rPr>
+                  </w:pPr>
+                  <w:r>
+                    <w:rPr>
+                      <w:rFonts w:ascii="Univers" w:hAnsi="Univers"/>
+                      <w:b/>
+                      <w:sz w:val="16"/>
+                      <w:szCs w:val="16"/>
+                    </w:rPr>
+                    <w:t>Heidesee</w:t>
+                  </w:r>
+                </w:p>
+              </w:txbxContent>
+            </v:textbox>
+          </v:shape>
+        </w:pict>
       </w:r>
     </w:p>
     <w:p>
@@ -1157,31 +960,13 @@
         </w:rPr>
         <w:tab/>
       </w:r>
-      <w:proofErr w:type="spellStart"/>
       <w:r>
         <w:rPr>
           <w:rFonts w:ascii="Univers55" w:eastAsia="Univers55" w:hAnsi="Univers55" w:cs="Univers55"/>
           <w:sz w:val="36"/>
           <w:szCs w:val="36"/>
         </w:rPr>
-        <w:t>Heidesee</w:t>
-      </w:r>
-      <w:proofErr w:type="spellEnd"/>
-      <w:r>
-        <w:rPr>
-          <w:rFonts w:ascii="Univers55" w:eastAsia="Univers55" w:hAnsi="Univers55" w:cs="Univers55"/>
-          <w:sz w:val="36"/>
-          <w:szCs w:val="36"/>
-        </w:rPr>
-        <w:t xml:space="preserve">, </w:t>
-      </w:r>
-      <w:r>
-        <w:rPr>
-          <w:rFonts w:ascii="Univers55" w:eastAsia="Univers55" w:hAnsi="Univers55" w:cs="Univers55"/>
-          <w:sz w:val="36"/>
-          <w:szCs w:val="36"/>
-        </w:rPr>
-        <w:t xml:space="preserve">, </w:t>
+        <w:t xml:space="preserve">Heidesee, </w:t>
       </w:r>
       <w:r>
         <w:rPr>

</xml_diff>